<commit_message>
Adding updated files Asg 2
</commit_message>
<xml_diff>
--- a/SET_Assignment2.docx
+++ b/SET_Assignment2.docx
@@ -17,43 +17,7 @@
           <w:sz w:val="24"/>
           <w:u w:val="single"/>
         </w:rPr>
-        <w:t xml:space="preserve">TY </w:t>
-      </w:r>
-      <w:proofErr w:type="spellStart"/>
-      <w:r>
-        <w:rPr>
-          <w:b/>
-          <w:sz w:val="24"/>
-          <w:u w:val="single"/>
-        </w:rPr>
-        <w:t>B.Tech</w:t>
-      </w:r>
-      <w:proofErr w:type="spellEnd"/>
-      <w:r>
-        <w:rPr>
-          <w:b/>
-          <w:sz w:val="24"/>
-          <w:u w:val="single"/>
-        </w:rPr>
-        <w:t xml:space="preserve">. (CSE) – II </w:t>
-      </w:r>
-      <w:proofErr w:type="gramStart"/>
-      <w:r>
-        <w:rPr>
-          <w:b/>
-          <w:sz w:val="24"/>
-          <w:u w:val="single"/>
-        </w:rPr>
-        <w:t>[ 2021</w:t>
-      </w:r>
-      <w:proofErr w:type="gramEnd"/>
-      <w:r>
-        <w:rPr>
-          <w:b/>
-          <w:sz w:val="24"/>
-          <w:u w:val="single"/>
-        </w:rPr>
-        <w:t>-22 ]</w:t>
+        <w:t>TY B.Tech. (CSE) – II [ 2021-22 ]</w:t>
       </w:r>
     </w:p>
     <w:p>
@@ -151,39 +115,17 @@
           <w:sz w:val="32"/>
           <w:szCs w:val="32"/>
         </w:rPr>
-        <w:t xml:space="preserve">Name: </w:t>
-      </w:r>
-      <w:proofErr w:type="spellStart"/>
-      <w:r>
-        <w:rPr>
-          <w:b/>
-          <w:bCs/>
-          <w:sz w:val="32"/>
-          <w:szCs w:val="32"/>
-        </w:rPr>
-        <w:t>Yash</w:t>
-      </w:r>
-      <w:proofErr w:type="spellEnd"/>
-      <w:r>
-        <w:rPr>
-          <w:b/>
-          <w:bCs/>
-          <w:sz w:val="32"/>
-          <w:szCs w:val="32"/>
-        </w:rPr>
-        <w:t xml:space="preserve"> </w:t>
-      </w:r>
-      <w:proofErr w:type="spellStart"/>
-      <w:r>
-        <w:rPr>
-          <w:b/>
-          <w:bCs/>
-          <w:sz w:val="32"/>
-          <w:szCs w:val="32"/>
-        </w:rPr>
-        <w:t>Nale</w:t>
-      </w:r>
-      <w:proofErr w:type="spellEnd"/>
+        <w:t>Name: Yash</w:t>
+      </w:r>
+      <w:r>
+        <w:rPr>
+          <w:b/>
+          <w:bCs/>
+          <w:sz w:val="32"/>
+          <w:szCs w:val="32"/>
+        </w:rPr>
+        <w:t xml:space="preserve"> Nale</w:t>
+      </w:r>
       <w:r>
         <w:rPr>
           <w:b/>
@@ -689,25 +631,14 @@
         </w:rPr>
         <w:t xml:space="preserve"> – </w:t>
       </w:r>
-      <w:proofErr w:type="spellStart"/>
-      <w:r>
-        <w:rPr>
-          <w:b/>
-          <w:bCs/>
-          <w:sz w:val="32"/>
-          <w:szCs w:val="32"/>
-        </w:rPr>
-        <w:t>macOS</w:t>
-      </w:r>
-      <w:proofErr w:type="spellEnd"/>
-      <w:r>
-        <w:rPr>
-          <w:b/>
-          <w:bCs/>
-          <w:sz w:val="32"/>
-          <w:szCs w:val="32"/>
-        </w:rPr>
-        <w:t>, Windows and Linux</w:t>
+      <w:r>
+        <w:rPr>
+          <w:b/>
+          <w:bCs/>
+          <w:sz w:val="32"/>
+          <w:szCs w:val="32"/>
+        </w:rPr>
+        <w:t>macOS, Windows and Linux</w:t>
       </w:r>
     </w:p>
     <w:p>
@@ -1542,27 +1473,7 @@
           <w:sz w:val="32"/>
           <w:szCs w:val="32"/>
         </w:rPr>
-        <w:t xml:space="preserve">egression problem using Google </w:t>
-      </w:r>
-      <w:proofErr w:type="spellStart"/>
-      <w:r>
-        <w:rPr>
-          <w:b/>
-          <w:bCs/>
-          <w:sz w:val="32"/>
-          <w:szCs w:val="32"/>
-        </w:rPr>
-        <w:t>Colab</w:t>
-      </w:r>
-      <w:proofErr w:type="spellEnd"/>
-      <w:r>
-        <w:rPr>
-          <w:b/>
-          <w:bCs/>
-          <w:sz w:val="32"/>
-          <w:szCs w:val="32"/>
-        </w:rPr>
-        <w:t xml:space="preserve"> </w:t>
+        <w:t xml:space="preserve">egression problem using Google Colab </w:t>
       </w:r>
       <w:r>
         <w:rPr>
@@ -1646,6 +1557,26 @@
           <w:szCs w:val="32"/>
         </w:rPr>
         <w:t xml:space="preserve"> </w:t>
+      </w:r>
+    </w:p>
+    <w:p>
+      <w:pPr>
+        <w:ind w:left="360"/>
+        <w:rPr>
+          <w:b/>
+          <w:bCs/>
+          <w:sz w:val="32"/>
+          <w:szCs w:val="32"/>
+        </w:rPr>
+      </w:pPr>
+      <w:r>
+        <w:rPr>
+          <w:b/>
+          <w:bCs/>
+          <w:sz w:val="32"/>
+          <w:szCs w:val="32"/>
+        </w:rPr>
+        <w:t>Ans:</w:t>
       </w:r>
     </w:p>
     <w:p>
@@ -1822,7 +1753,6 @@
           <w:szCs w:val="32"/>
           <w:u w:val="single"/>
         </w:rPr>
-        <w:lastRenderedPageBreak/>
         <w:t>Training</w:t>
       </w:r>
       <w:r>
@@ -1909,6 +1839,7 @@
           <w:szCs w:val="32"/>
           <w:lang w:val="en-US"/>
         </w:rPr>
+        <w:lastRenderedPageBreak/>
         <w:drawing>
           <wp:inline distT="0" distB="0" distL="0" distR="0">
             <wp:extent cx="5943600" cy="2484841"/>
@@ -2090,6 +2021,7 @@
           <w:szCs w:val="32"/>
           <w:lang w:val="en-US"/>
         </w:rPr>
+        <w:lastRenderedPageBreak/>
         <w:drawing>
           <wp:inline distT="0" distB="0" distL="0" distR="0">
             <wp:extent cx="5943600" cy="3168643"/>

</xml_diff>